<commit_message>
Added new Textures, new map, and (unfinished) Gameplay Instructions and Game Summary.
</commit_message>
<xml_diff>
--- a/MoodSwing Game Summary.docx
+++ b/MoodSwing Game Summary.docx
@@ -3,8 +3,145 @@
 <w:document xmlns:wpc="http://schemas.microsoft.com/office/word/2010/wordprocessingCanvas" xmlns:mc="http://schemas.openxmlformats.org/markup-compatibility/2006" xmlns:o="urn:schemas-microsoft-com:office:office" xmlns:r="http://schemas.openxmlformats.org/officeDocument/2006/relationships" xmlns:m="http://schemas.openxmlformats.org/officeDocument/2006/math" xmlns:v="urn:schemas-microsoft-com:vml" xmlns:wp14="http://schemas.microsoft.com/office/word/2010/wordprocessingDrawing" xmlns:wp="http://schemas.openxmlformats.org/drawingml/2006/wordprocessingDrawing" xmlns:w10="urn:schemas-microsoft-com:office:word" xmlns:w="http://schemas.openxmlformats.org/wordprocessingml/2006/main" xmlns:w14="http://schemas.microsoft.com/office/word/2010/wordml" xmlns:wpg="http://schemas.microsoft.com/office/word/2010/wordprocessingGroup" xmlns:wpi="http://schemas.microsoft.com/office/word/2010/wordprocessingInk" xmlns:wne="http://schemas.microsoft.com/office/word/2006/wordml" xmlns:wps="http://schemas.microsoft.com/office/word/2010/wordprocessingShape" mc:Ignorable="w14 wp14">
   <w:body>
     <w:p>
+      <w:pPr>
+        <w:spacing w:line="360" w:lineRule="auto"/>
+        <w:jc w:val="center"/>
+      </w:pPr>
       <w:r>
         <w:t>MoodSwing Game Summary</w:t>
+      </w:r>
+    </w:p>
+    <w:p>
+      <w:pPr>
+        <w:pStyle w:val="ListParagraph"/>
+        <w:spacing w:line="360" w:lineRule="auto"/>
+        <w:ind w:left="0"/>
+        <w:rPr>
+          <w:u w:val="single"/>
+        </w:rPr>
+      </w:pPr>
+      <w:r>
+        <w:rPr>
+          <w:u w:val="single"/>
+        </w:rPr>
+        <w:t>Premise</w:t>
+      </w:r>
+    </w:p>
+    <w:p>
+      <w:pPr>
+        <w:spacing w:line="360" w:lineRule="auto"/>
+        <w:jc w:val="both"/>
+      </w:pPr>
+      <w:r>
+        <w:tab/>
+      </w:r>
+      <w:r>
+        <w:t xml:space="preserve">It is almost </w:t>
+      </w:r>
+      <w:r>
+        <w:t xml:space="preserve">the year </w:t>
+      </w:r>
+      <w:r>
+        <w:t>3000</w:t>
+      </w:r>
+      <w:r>
+        <w:t xml:space="preserve">, </w:t>
+      </w:r>
+      <w:r>
+        <w:t xml:space="preserve">and </w:t>
+      </w:r>
+      <w:r>
+        <w:t xml:space="preserve">&lt;town&gt; </w:t>
+      </w:r>
+      <w:r>
+        <w:t xml:space="preserve">is lagging behind </w:t>
+      </w:r>
+      <w:r>
+        <w:t xml:space="preserve">– it </w:t>
+      </w:r>
+      <w:r>
+        <w:t>is no</w:t>
+      </w:r>
+      <w:r>
+        <w:t>where near achiev</w:t>
+      </w:r>
+      <w:r>
+        <w:t xml:space="preserve">ing the UN </w:t>
+      </w:r>
+      <w:r>
+        <w:t>M</w:t>
+      </w:r>
+      <w:r>
+        <w:t>illenium Development Goals</w:t>
+      </w:r>
+      <w:r>
+        <w:t>.</w:t>
+      </w:r>
+      <w:r>
+        <w:t xml:space="preserve"> </w:t>
+      </w:r>
+      <w:r>
+        <w:t>The city</w:t>
+      </w:r>
+      <w:r>
+        <w:t xml:space="preserve"> is having violent mood swings</w:t>
+      </w:r>
+      <w:r>
+        <w:t>.</w:t>
+      </w:r>
+      <w:r>
+        <w:t xml:space="preserve"> </w:t>
+      </w:r>
+      <w:r>
+        <w:t>P</w:t>
+      </w:r>
+      <w:r>
+        <w:t>eople are rioting everywhere about its ill conditions</w:t>
+      </w:r>
+      <w:r>
+        <w:t xml:space="preserve">. </w:t>
+      </w:r>
+      <w:r>
+        <w:t>Now, i</w:t>
+      </w:r>
+      <w:r>
+        <w:t>t is up to you</w:t>
+      </w:r>
+      <w:r>
+        <w:t xml:space="preserve"> to lead</w:t>
+      </w:r>
+      <w:r>
+        <w:t xml:space="preserve"> </w:t>
+      </w:r>
+      <w:r>
+        <w:t>an NGO</w:t>
+      </w:r>
+      <w:r>
+        <w:t xml:space="preserve"> to </w:t>
+      </w:r>
+      <w:r>
+        <w:t xml:space="preserve">help these people, </w:t>
+      </w:r>
+      <w:r>
+        <w:t xml:space="preserve">help achieve the goals, </w:t>
+      </w:r>
+      <w:bookmarkStart w:id="0" w:name="_GoBack"/>
+      <w:bookmarkEnd w:id="0"/>
+    </w:p>
+    <w:p>
+      <w:pPr>
+        <w:pStyle w:val="ListParagraph"/>
+        <w:spacing w:line="360" w:lineRule="auto"/>
+        <w:ind w:left="0"/>
+        <w:rPr>
+          <w:u w:val="single"/>
+        </w:rPr>
+      </w:pPr>
+      <w:r>
+        <w:rPr>
+          <w:u w:val="single"/>
+        </w:rPr>
+        <w:t>Unique Game Features</w:t>
       </w:r>
     </w:p>
     <w:p>
@@ -14,28 +151,14 @@
           <w:ilvl w:val="0"/>
           <w:numId w:val="1"/>
         </w:numPr>
-      </w:pPr>
-      <w:r>
-        <w:t>Premise</w:t>
-      </w:r>
-    </w:p>
-    <w:p>
-      <w:pPr>
-        <w:pStyle w:val="ListParagraph"/>
-        <w:ind w:left="1080"/>
-      </w:pPr>
-    </w:p>
-    <w:p>
-      <w:pPr>
-        <w:pStyle w:val="ListParagraph"/>
-        <w:ind w:left="1080"/>
-      </w:pPr>
-    </w:p>
-    <w:p>
-      <w:pPr>
-        <w:pStyle w:val="ListParagraph"/>
-        <w:ind w:left="1080"/>
-      </w:pPr>
+        <w:spacing w:line="360" w:lineRule="auto"/>
+      </w:pPr>
+      <w:r>
+        <w:t xml:space="preserve">MoodSwing </w:t>
+      </w:r>
+      <w:r>
+        <w:t>is a non-linear, multidirectional tower defense game.</w:t>
+      </w:r>
     </w:p>
     <w:p>
       <w:pPr>
@@ -44,48 +167,23 @@
           <w:ilvl w:val="0"/>
           <w:numId w:val="1"/>
         </w:numPr>
-      </w:pPr>
-      <w:r>
-        <w:t>Unique Game Features</w:t>
+        <w:spacing w:line="360" w:lineRule="auto"/>
+      </w:pPr>
+      <w:r>
+        <w:t>Instead of using bars and numbers to represent hit points, MoodSwing uses change in saturation.</w:t>
       </w:r>
     </w:p>
     <w:p>
       <w:pPr>
         <w:pStyle w:val="ListParagraph"/>
         <w:numPr>
-          <w:ilvl w:val="1"/>
-          <w:numId w:val="1"/>
-        </w:numPr>
-      </w:pPr>
-      <w:r>
-        <w:t xml:space="preserve">MoodSwing </w:t>
-      </w:r>
-      <w:r>
-        <w:t>is a non-linear, multidirectional tower defense game.</w:t>
-      </w:r>
-    </w:p>
-    <w:p>
-      <w:pPr>
-        <w:pStyle w:val="ListParagraph"/>
-        <w:numPr>
-          <w:ilvl w:val="1"/>
-          <w:numId w:val="1"/>
-        </w:numPr>
-      </w:pPr>
-      <w:r>
-        <w:t>Instead of using bars and numbers to represent hit points, MoodSwing uses change in saturation.</w:t>
-      </w:r>
-    </w:p>
-    <w:p>
-      <w:pPr>
-        <w:pStyle w:val="ListParagraph"/>
-        <w:numPr>
-          <w:ilvl w:val="1"/>
+          <w:ilvl w:val="0"/>
           <w:numId w:val="1"/>
         </w:numPr>
         <w:tabs>
           <w:tab w:val="left" w:pos="6660"/>
         </w:tabs>
+        <w:spacing w:line="360" w:lineRule="auto"/>
       </w:pPr>
       <w:r>
         <w:t>Instead of building</w:t>
@@ -105,28 +203,53 @@
       <w:r>
         <w:t>centers of development to help people.</w:t>
       </w:r>
-      <w:bookmarkStart w:id="0" w:name="_GoBack"/>
-      <w:bookmarkEnd w:id="0"/>
     </w:p>
     <w:p>
       <w:pPr>
         <w:pStyle w:val="ListParagraph"/>
-        <w:numPr>
-          <w:ilvl w:val="0"/>
-          <w:numId w:val="1"/>
-        </w:numPr>
-      </w:pPr>
-      <w:r>
-        <w:t>How It Addresses the 2011 Theme</w:t>
-      </w:r>
+        <w:tabs>
+          <w:tab w:val="left" w:pos="6660"/>
+        </w:tabs>
+        <w:spacing w:line="360" w:lineRule="auto"/>
+      </w:pPr>
     </w:p>
     <w:p>
       <w:pPr>
         <w:pStyle w:val="ListParagraph"/>
-        <w:numPr>
-          <w:ilvl w:val="0"/>
-          <w:numId w:val="1"/>
-        </w:numPr>
+        <w:spacing w:line="360" w:lineRule="auto"/>
+        <w:ind w:left="0"/>
+        <w:rPr>
+          <w:u w:val="single"/>
+        </w:rPr>
+      </w:pPr>
+      <w:r>
+        <w:rPr>
+          <w:u w:val="single"/>
+        </w:rPr>
+        <w:t>How It Addresses the 2011 Theme</w:t>
+      </w:r>
+    </w:p>
+    <w:p>
+      <w:pPr>
+        <w:pStyle w:val="ListParagraph"/>
+        <w:spacing w:line="360" w:lineRule="auto"/>
+        <w:ind w:left="0" w:firstLine="720"/>
+      </w:pPr>
+      <w:r>
+        <w:t>In MoodSwing</w:t>
+      </w:r>
+      <w:r>
+        <w:t xml:space="preserve">, </w:t>
+      </w:r>
+      <w:r>
+        <w:t xml:space="preserve">each player is </w:t>
+      </w:r>
+    </w:p>
+    <w:p>
+      <w:pPr>
+        <w:pStyle w:val="ListParagraph"/>
+        <w:spacing w:line="360" w:lineRule="auto"/>
+        <w:ind w:left="1080"/>
       </w:pPr>
       <w:r>
         <w:t>Pre-existing Source Code</w:t>
@@ -154,7 +277,7 @@
       <w:lvlText w:val="%1."/>
       <w:lvlJc w:val="left"/>
       <w:pPr>
-        <w:ind w:left="1080" w:hanging="720"/>
+        <w:ind w:left="720" w:hanging="720"/>
       </w:pPr>
       <w:rPr>
         <w:rFonts w:hint="default"/>
@@ -166,7 +289,7 @@
       <w:lvlText w:val="%2."/>
       <w:lvlJc w:val="left"/>
       <w:pPr>
-        <w:ind w:left="1440" w:hanging="360"/>
+        <w:ind w:left="1080" w:hanging="360"/>
       </w:pPr>
     </w:lvl>
     <w:lvl w:ilvl="2" w:tplc="3409001B" w:tentative="1">
@@ -175,7 +298,7 @@
       <w:lvlText w:val="%3."/>
       <w:lvlJc w:val="right"/>
       <w:pPr>
-        <w:ind w:left="2160" w:hanging="180"/>
+        <w:ind w:left="1800" w:hanging="180"/>
       </w:pPr>
     </w:lvl>
     <w:lvl w:ilvl="3" w:tplc="3409000F" w:tentative="1">
@@ -184,7 +307,7 @@
       <w:lvlText w:val="%4."/>
       <w:lvlJc w:val="left"/>
       <w:pPr>
-        <w:ind w:left="2880" w:hanging="360"/>
+        <w:ind w:left="2520" w:hanging="360"/>
       </w:pPr>
     </w:lvl>
     <w:lvl w:ilvl="4" w:tplc="34090019" w:tentative="1">
@@ -193,7 +316,7 @@
       <w:lvlText w:val="%5."/>
       <w:lvlJc w:val="left"/>
       <w:pPr>
-        <w:ind w:left="3600" w:hanging="360"/>
+        <w:ind w:left="3240" w:hanging="360"/>
       </w:pPr>
     </w:lvl>
     <w:lvl w:ilvl="5" w:tplc="3409001B" w:tentative="1">
@@ -202,7 +325,7 @@
       <w:lvlText w:val="%6."/>
       <w:lvlJc w:val="right"/>
       <w:pPr>
-        <w:ind w:left="4320" w:hanging="180"/>
+        <w:ind w:left="3960" w:hanging="180"/>
       </w:pPr>
     </w:lvl>
     <w:lvl w:ilvl="6" w:tplc="3409000F" w:tentative="1">
@@ -211,7 +334,7 @@
       <w:lvlText w:val="%7."/>
       <w:lvlJc w:val="left"/>
       <w:pPr>
-        <w:ind w:left="5040" w:hanging="360"/>
+        <w:ind w:left="4680" w:hanging="360"/>
       </w:pPr>
     </w:lvl>
     <w:lvl w:ilvl="7" w:tplc="34090019" w:tentative="1">
@@ -220,7 +343,7 @@
       <w:lvlText w:val="%8."/>
       <w:lvlJc w:val="left"/>
       <w:pPr>
-        <w:ind w:left="5760" w:hanging="360"/>
+        <w:ind w:left="5400" w:hanging="360"/>
       </w:pPr>
     </w:lvl>
     <w:lvl w:ilvl="8" w:tplc="3409001B" w:tentative="1">
@@ -229,7 +352,7 @@
       <w:lvlText w:val="%9."/>
       <w:lvlJc w:val="right"/>
       <w:pPr>
-        <w:ind w:left="6480" w:hanging="180"/>
+        <w:ind w:left="6120" w:hanging="180"/>
       </w:pPr>
     </w:lvl>
   </w:abstractNum>

</xml_diff>

<commit_message>
Added new music. Added low mood event-based music. Finished game summary.
</commit_message>
<xml_diff>
--- a/MoodSwing Game Summary.docx
+++ b/MoodSwing Game Summary.docx
@@ -36,13 +36,13 @@
         <w:tab/>
       </w:r>
       <w:r>
-        <w:t xml:space="preserve">It is almost </w:t>
+        <w:t xml:space="preserve">It is </w:t>
       </w:r>
       <w:r>
         <w:t xml:space="preserve">the year </w:t>
       </w:r>
       <w:r>
-        <w:t>3000</w:t>
+        <w:t>2014</w:t>
       </w:r>
       <w:r>
         <w:t xml:space="preserve">, </w:t>
@@ -51,7 +51,10 @@
         <w:t xml:space="preserve">and </w:t>
       </w:r>
       <w:r>
-        <w:t xml:space="preserve">&lt;town&gt; </w:t>
+        <w:t>RainbowTown</w:t>
+      </w:r>
+      <w:r>
+        <w:t xml:space="preserve"> </w:t>
       </w:r>
       <w:r>
         <w:t xml:space="preserve">is lagging behind </w:t>
@@ -72,7 +75,13 @@
         <w:t>M</w:t>
       </w:r>
       <w:r>
-        <w:t>illenium Development Goals</w:t>
+        <w:t>illen</w:t>
+      </w:r>
+      <w:r>
+        <w:t>n</w:t>
+      </w:r>
+      <w:r>
+        <w:t>ium Development Goals</w:t>
       </w:r>
       <w:r>
         <w:t>.</w:t>
@@ -123,10 +132,25 @@
         <w:t xml:space="preserve">help these people, </w:t>
       </w:r>
       <w:r>
-        <w:t xml:space="preserve">help achieve the goals, </w:t>
+        <w:t xml:space="preserve">help achieve the </w:t>
+      </w:r>
+      <w:r>
+        <w:t xml:space="preserve">millennium development </w:t>
+      </w:r>
+      <w:r>
+        <w:t xml:space="preserve">goals, </w:t>
+      </w:r>
+      <w:r>
+        <w:t>and to brighten up</w:t>
+      </w:r>
+      <w:r>
+        <w:t xml:space="preserve"> RainbowTown</w:t>
       </w:r>
       <w:bookmarkStart w:id="0" w:name="_GoBack"/>
       <w:bookmarkEnd w:id="0"/>
+      <w:r>
+        <w:t xml:space="preserve"> once more.</w:t>
+      </w:r>
     </w:p>
     <w:p>
       <w:pPr>
@@ -234,6 +258,9 @@
         <w:pStyle w:val="ListParagraph"/>
         <w:spacing w:line="360" w:lineRule="auto"/>
         <w:ind w:left="0" w:firstLine="720"/>
+        <w:rPr>
+          <w:u w:val="single"/>
+        </w:rPr>
       </w:pPr>
       <w:r>
         <w:t>In MoodSwing</w:t>
@@ -243,16 +270,152 @@
       </w:r>
       <w:r>
         <w:t xml:space="preserve">each player is </w:t>
+      </w:r>
+      <w:r>
+        <w:t xml:space="preserve">tasked to </w:t>
+      </w:r>
+      <w:r>
+        <w:t>build up a community of helping hands</w:t>
+      </w:r>
+      <w:r>
+        <w:t xml:space="preserve"> and to build technological centers that will help</w:t>
+      </w:r>
+      <w:r>
+        <w:t xml:space="preserve"> solve the world’s </w:t>
+      </w:r>
+      <w:r>
+        <w:t>toughest problems.</w:t>
       </w:r>
     </w:p>
     <w:p>
       <w:pPr>
         <w:pStyle w:val="ListParagraph"/>
         <w:spacing w:line="360" w:lineRule="auto"/>
-        <w:ind w:left="1080"/>
-      </w:pPr>
-      <w:r>
+        <w:ind w:left="0" w:firstLine="720"/>
+      </w:pPr>
+    </w:p>
+    <w:p>
+      <w:pPr>
+        <w:pStyle w:val="ListParagraph"/>
+        <w:spacing w:line="360" w:lineRule="auto"/>
+        <w:ind w:left="0"/>
+        <w:rPr>
+          <w:u w:val="single"/>
+        </w:rPr>
+      </w:pPr>
+      <w:r>
+        <w:rPr>
+          <w:u w:val="single"/>
+        </w:rPr>
         <w:t>Pre-existing Source Code</w:t>
+      </w:r>
+    </w:p>
+    <w:p>
+      <w:pPr>
+        <w:jc w:val="both"/>
+      </w:pPr>
+      <w:r>
+        <w:t xml:space="preserve">“Collision Detection Using a Color Key” from </w:t>
+      </w:r>
+      <w:r>
+        <w:rPr>
+          <w:u w:val="single"/>
+        </w:rPr>
+        <w:t xml:space="preserve">XNA Game Development for the Masses - </w:t>
+      </w:r>
+      <w:r>
+        <w:t>&lt;</w:t>
+      </w:r>
+      <w:r>
+        <w:rPr>
+          <w:rStyle w:val="Hyperlink"/>
+        </w:rPr>
+        <w:t>http://www</w:t>
+      </w:r>
+      <w:hyperlink r:id="rId6" w:history="1">
+        <w:r>
+          <w:rPr>
+            <w:rStyle w:val="Hyperlink"/>
+          </w:rPr>
+          <w:t>.</w:t>
+        </w:r>
+      </w:hyperlink>
+      <w:hyperlink r:id="rId7" w:history="1">
+        <w:r>
+          <w:rPr>
+            <w:rStyle w:val="Hyperlink"/>
+          </w:rPr>
+          <w:t>xnadevelopment.com/</w:t>
+        </w:r>
+      </w:hyperlink>
+      <w:hyperlink r:id="rId8" w:history="1">
+        <w:r>
+          <w:rPr>
+            <w:rStyle w:val="Hyperlink"/>
+          </w:rPr>
+          <w:t>tutorials/theroadnottaken/theroadnottaken.shtml</w:t>
+        </w:r>
+      </w:hyperlink>
+      <w:r>
+        <w:t>&gt;.</w:t>
+      </w:r>
+      <w:r>
+        <w:t xml:space="preserve"> This code was used in </w:t>
+      </w:r>
+      <w:r>
+        <w:t>MoodSwing</w:t>
+      </w:r>
+      <w:r>
+        <w:t xml:space="preserve"> for checking collision against non-rectangular and non-circular GUI items.</w:t>
+      </w:r>
+    </w:p>
+    <w:p>
+      <w:pPr>
+        <w:pStyle w:val="ListParagraph"/>
+        <w:spacing w:line="360" w:lineRule="auto"/>
+        <w:ind w:left="0"/>
+      </w:pPr>
+      <w:r>
+        <w:t>“</w:t>
+      </w:r>
+      <w:r>
+        <w:t>Picking</w:t>
+      </w:r>
+      <w:r>
+        <w:t>”</w:t>
+      </w:r>
+      <w:r>
+        <w:t xml:space="preserve"> from RB Whitaker’s Wiki - </w:t>
+      </w:r>
+      <w:r>
+        <w:t>&lt;</w:t>
+      </w:r>
+      <w:hyperlink r:id="rId9" w:history="1">
+        <w:r>
+          <w:rPr>
+            <w:rStyle w:val="Hyperlink"/>
+            <w:lang w:val="en-PH" w:eastAsia="en-US" w:bidi="ar-SA"/>
+          </w:rPr>
+          <w:t>http://rbwhitaker.wikidot.com/picking</w:t>
+        </w:r>
+      </w:hyperlink>
+      <w:r>
+        <w:t>&gt;</w:t>
+      </w:r>
+      <w:r>
+        <w:t>.</w:t>
+      </w:r>
+      <w:r>
+        <w:t xml:space="preserve"> </w:t>
+      </w:r>
+      <w:r>
+        <w:t>This code was used in MoodSwing for mouse to 3D model</w:t>
+      </w:r>
+      <w:r>
+        <w:t xml:space="preserve"> collision detection, required when </w:t>
+      </w:r>
+      <w:r>
+        <w:t>picking buildings onscreen.</w:t>
       </w:r>
     </w:p>
     <w:sectPr>
@@ -403,6 +566,7 @@
     <w:lsdException w:name="Title" w:semiHidden="0" w:uiPriority="10" w:unhideWhenUsed="0" w:qFormat="1"/>
     <w:lsdException w:name="Default Paragraph Font" w:uiPriority="1"/>
     <w:lsdException w:name="Subtitle" w:semiHidden="0" w:uiPriority="11" w:unhideWhenUsed="0" w:qFormat="1"/>
+    <w:lsdException w:name="Hyperlink" w:uiPriority="0"/>
     <w:lsdException w:name="Strong" w:semiHidden="0" w:uiPriority="22" w:unhideWhenUsed="0" w:qFormat="1"/>
     <w:lsdException w:name="Emphasis" w:semiHidden="0" w:uiPriority="20" w:unhideWhenUsed="0" w:qFormat="1"/>
     <w:lsdException w:name="Table Grid" w:semiHidden="0" w:uiPriority="59" w:unhideWhenUsed="0"/>
@@ -560,6 +724,15 @@
       <w:contextualSpacing/>
     </w:pPr>
   </w:style>
+  <w:style w:type="character" w:styleId="Hyperlink">
+    <w:name w:val="Hyperlink"/>
+    <w:rsid w:val="009B6719"/>
+    <w:rPr>
+      <w:color w:val="000080"/>
+      <w:u w:val="single"/>
+      <w:lang/>
+    </w:rPr>
+  </w:style>
 </w:styles>
 </file>
 
@@ -604,6 +777,7 @@
     <w:lsdException w:name="Title" w:semiHidden="0" w:uiPriority="10" w:unhideWhenUsed="0" w:qFormat="1"/>
     <w:lsdException w:name="Default Paragraph Font" w:uiPriority="1"/>
     <w:lsdException w:name="Subtitle" w:semiHidden="0" w:uiPriority="11" w:unhideWhenUsed="0" w:qFormat="1"/>
+    <w:lsdException w:name="Hyperlink" w:uiPriority="0"/>
     <w:lsdException w:name="Strong" w:semiHidden="0" w:uiPriority="22" w:unhideWhenUsed="0" w:qFormat="1"/>
     <w:lsdException w:name="Emphasis" w:semiHidden="0" w:uiPriority="20" w:unhideWhenUsed="0" w:qFormat="1"/>
     <w:lsdException w:name="Table Grid" w:semiHidden="0" w:uiPriority="59" w:unhideWhenUsed="0"/>
@@ -760,6 +934,15 @@
       <w:ind w:left="720"/>
       <w:contextualSpacing/>
     </w:pPr>
+  </w:style>
+  <w:style w:type="character" w:styleId="Hyperlink">
+    <w:name w:val="Hyperlink"/>
+    <w:rsid w:val="009B6719"/>
+    <w:rPr>
+      <w:color w:val="000080"/>
+      <w:u w:val="single"/>
+      <w:lang/>
+    </w:rPr>
   </w:style>
 </w:styles>
 </file>

</xml_diff>

<commit_message>
First working version done.
</commit_message>
<xml_diff>
--- a/MoodSwing Game Summary.docx
+++ b/MoodSwing Game Summary.docx
@@ -8,19 +8,31 @@
         <w:jc w:val="center"/>
         <w:rPr>
           <w:b/>
+          <w:lang w:val="en-US"/>
         </w:rPr>
       </w:pPr>
       <w:proofErr w:type="spellStart"/>
       <w:r>
         <w:rPr>
           <w:b/>
-        </w:rPr>
-        <w:t>MoodSwing</w:t>
+          <w:lang w:val="en-US"/>
+        </w:rPr>
+        <w:t>MoodS</w:t>
+      </w:r>
+      <w:bookmarkStart w:id="0" w:name="_GoBack"/>
+      <w:bookmarkEnd w:id="0"/>
+      <w:r>
+        <w:rPr>
+          <w:b/>
+          <w:lang w:val="en-US"/>
+        </w:rPr>
+        <w:t>wing</w:t>
       </w:r>
       <w:proofErr w:type="spellEnd"/>
       <w:r>
         <w:rPr>
           <w:b/>
+          <w:lang w:val="en-US"/>
         </w:rPr>
         <w:t xml:space="preserve"> Game Summary</w:t>
       </w:r>
@@ -30,147 +42,333 @@
         <w:pStyle w:val="ListParagraph"/>
         <w:spacing w:line="360" w:lineRule="auto"/>
         <w:ind w:left="0"/>
+        <w:jc w:val="both"/>
         <w:rPr>
           <w:u w:val="single"/>
+          <w:lang w:val="en-US"/>
         </w:rPr>
       </w:pPr>
       <w:r>
         <w:rPr>
           <w:u w:val="single"/>
+          <w:lang w:val="en-US"/>
         </w:rPr>
         <w:t>Premise</w:t>
       </w:r>
-      <w:bookmarkStart w:id="0" w:name="_GoBack"/>
-      <w:bookmarkEnd w:id="0"/>
     </w:p>
     <w:p>
       <w:pPr>
         <w:spacing w:line="360" w:lineRule="auto"/>
         <w:jc w:val="both"/>
-      </w:pPr>
-      <w:r>
+        <w:rPr>
+          <w:lang w:val="en-US"/>
+        </w:rPr>
+      </w:pPr>
+      <w:r>
+        <w:rPr>
+          <w:lang w:val="en-US"/>
+        </w:rPr>
         <w:tab/>
       </w:r>
       <w:r>
-        <w:t xml:space="preserve">It is </w:t>
-      </w:r>
-      <w:r>
+        <w:rPr>
+          <w:lang w:val="en-US"/>
+        </w:rPr>
+        <w:t xml:space="preserve">It </w:t>
+      </w:r>
+      <w:r>
+        <w:rPr>
+          <w:lang w:val="en-US"/>
+        </w:rPr>
+        <w:t>is</w:t>
+      </w:r>
+      <w:r>
+        <w:rPr>
+          <w:lang w:val="en-US"/>
+        </w:rPr>
+        <w:t xml:space="preserve"> </w:t>
+      </w:r>
+      <w:r>
+        <w:rPr>
+          <w:lang w:val="en-US"/>
+        </w:rPr>
         <w:t xml:space="preserve">the year </w:t>
       </w:r>
       <w:r>
+        <w:rPr>
+          <w:lang w:val="en-US"/>
+        </w:rPr>
         <w:t>2014</w:t>
       </w:r>
       <w:r>
+        <w:rPr>
+          <w:lang w:val="en-US"/>
+        </w:rPr>
         <w:t xml:space="preserve">, </w:t>
       </w:r>
       <w:r>
+        <w:rPr>
+          <w:lang w:val="en-US"/>
+        </w:rPr>
         <w:t xml:space="preserve">and </w:t>
       </w:r>
-      <w:proofErr w:type="spellStart"/>
-      <w:r>
-        <w:t>RainbowTown</w:t>
-      </w:r>
-      <w:proofErr w:type="spellEnd"/>
-      <w:r>
+      <w:r>
+        <w:rPr>
+          <w:lang w:val="en-US"/>
+        </w:rPr>
+        <w:t>Rainbow</w:t>
+      </w:r>
+      <w:r>
+        <w:rPr>
+          <w:lang w:val="en-US"/>
+        </w:rPr>
         <w:t xml:space="preserve"> </w:t>
       </w:r>
       <w:r>
+        <w:rPr>
+          <w:lang w:val="en-US"/>
+        </w:rPr>
+        <w:t>Town</w:t>
+      </w:r>
+      <w:r>
+        <w:rPr>
+          <w:lang w:val="en-US"/>
+        </w:rPr>
+        <w:t xml:space="preserve"> </w:t>
+      </w:r>
+      <w:r>
+        <w:rPr>
+          <w:lang w:val="en-US"/>
+        </w:rPr>
         <w:t xml:space="preserve">is lagging behind </w:t>
       </w:r>
       <w:r>
+        <w:rPr>
+          <w:lang w:val="en-US"/>
+        </w:rPr>
         <w:t xml:space="preserve">– it </w:t>
       </w:r>
       <w:r>
+        <w:rPr>
+          <w:lang w:val="en-US"/>
+        </w:rPr>
         <w:t>is no</w:t>
       </w:r>
       <w:r>
+        <w:rPr>
+          <w:lang w:val="en-US"/>
+        </w:rPr>
         <w:t>where near achiev</w:t>
       </w:r>
       <w:r>
-        <w:t xml:space="preserve">ing the UN </w:t>
-      </w:r>
-      <w:r>
+        <w:rPr>
+          <w:lang w:val="en-US"/>
+        </w:rPr>
+        <w:t>ing the U</w:t>
+      </w:r>
+      <w:r>
+        <w:rPr>
+          <w:lang w:val="en-US"/>
+        </w:rPr>
+        <w:t xml:space="preserve">nited </w:t>
+      </w:r>
+      <w:r>
+        <w:rPr>
+          <w:lang w:val="en-US"/>
+        </w:rPr>
+        <w:t>N</w:t>
+      </w:r>
+      <w:r>
+        <w:rPr>
+          <w:lang w:val="en-US"/>
+        </w:rPr>
+        <w:t>ation’s</w:t>
+      </w:r>
+      <w:r>
+        <w:rPr>
+          <w:lang w:val="en-US"/>
+        </w:rPr>
+        <w:t xml:space="preserve"> </w:t>
+      </w:r>
+      <w:r>
+        <w:rPr>
+          <w:lang w:val="en-US"/>
+        </w:rPr>
         <w:t>M</w:t>
       </w:r>
       <w:r>
+        <w:rPr>
+          <w:lang w:val="en-US"/>
+        </w:rPr>
         <w:t>illen</w:t>
       </w:r>
       <w:r>
+        <w:rPr>
+          <w:lang w:val="en-US"/>
+        </w:rPr>
         <w:t>n</w:t>
       </w:r>
       <w:r>
+        <w:rPr>
+          <w:lang w:val="en-US"/>
+        </w:rPr>
         <w:t>ium Development Goals</w:t>
       </w:r>
       <w:r>
+        <w:rPr>
+          <w:lang w:val="en-US"/>
+        </w:rPr>
         <w:t>.</w:t>
       </w:r>
       <w:r>
+        <w:rPr>
+          <w:lang w:val="en-US"/>
+        </w:rPr>
         <w:t xml:space="preserve"> </w:t>
       </w:r>
       <w:r>
+        <w:rPr>
+          <w:lang w:val="en-US"/>
+        </w:rPr>
         <w:t>The city</w:t>
       </w:r>
       <w:r>
+        <w:rPr>
+          <w:lang w:val="en-US"/>
+        </w:rPr>
         <w:t xml:space="preserve"> is having violent mood swings</w:t>
       </w:r>
       <w:r>
+        <w:rPr>
+          <w:lang w:val="en-US"/>
+        </w:rPr>
         <w:t>.</w:t>
       </w:r>
       <w:r>
+        <w:rPr>
+          <w:lang w:val="en-US"/>
+        </w:rPr>
         <w:t xml:space="preserve"> </w:t>
       </w:r>
       <w:r>
+        <w:rPr>
+          <w:lang w:val="en-US"/>
+        </w:rPr>
         <w:t>P</w:t>
       </w:r>
       <w:r>
+        <w:rPr>
+          <w:lang w:val="en-US"/>
+        </w:rPr>
         <w:t>eople are rioting everywhere about its ill conditions</w:t>
       </w:r>
       <w:r>
+        <w:rPr>
+          <w:lang w:val="en-US"/>
+        </w:rPr>
         <w:t xml:space="preserve">. </w:t>
       </w:r>
       <w:r>
+        <w:rPr>
+          <w:lang w:val="en-US"/>
+        </w:rPr>
         <w:t>Now, i</w:t>
       </w:r>
       <w:r>
+        <w:rPr>
+          <w:lang w:val="en-US"/>
+        </w:rPr>
         <w:t>t is up to you</w:t>
       </w:r>
       <w:r>
+        <w:rPr>
+          <w:lang w:val="en-US"/>
+        </w:rPr>
         <w:t xml:space="preserve"> to lead</w:t>
       </w:r>
       <w:r>
+        <w:rPr>
+          <w:lang w:val="en-US"/>
+        </w:rPr>
         <w:t xml:space="preserve"> </w:t>
       </w:r>
       <w:r>
+        <w:rPr>
+          <w:lang w:val="en-US"/>
+        </w:rPr>
         <w:t>an NGO</w:t>
       </w:r>
       <w:r>
+        <w:rPr>
+          <w:lang w:val="en-US"/>
+        </w:rPr>
         <w:t xml:space="preserve"> to </w:t>
       </w:r>
       <w:r>
+        <w:rPr>
+          <w:lang w:val="en-US"/>
+        </w:rPr>
         <w:t xml:space="preserve">help these people, </w:t>
       </w:r>
       <w:r>
+        <w:rPr>
+          <w:lang w:val="en-US"/>
+        </w:rPr>
         <w:t xml:space="preserve">help achieve the </w:t>
       </w:r>
       <w:r>
+        <w:rPr>
+          <w:lang w:val="en-US"/>
+        </w:rPr>
         <w:t xml:space="preserve">millennium development </w:t>
       </w:r>
       <w:r>
+        <w:rPr>
+          <w:lang w:val="en-US"/>
+        </w:rPr>
         <w:t xml:space="preserve">goals, </w:t>
       </w:r>
       <w:r>
+        <w:rPr>
+          <w:lang w:val="en-US"/>
+        </w:rPr>
         <w:t>and to brighten up</w:t>
       </w:r>
       <w:r>
+        <w:rPr>
+          <w:lang w:val="en-US"/>
+        </w:rPr>
+        <w:t xml:space="preserve"> Rainbow</w:t>
+      </w:r>
+      <w:r>
+        <w:rPr>
+          <w:lang w:val="en-US"/>
+        </w:rPr>
         <w:t xml:space="preserve"> </w:t>
       </w:r>
-      <w:proofErr w:type="spellStart"/>
-      <w:r>
-        <w:t>RainbowTown</w:t>
-      </w:r>
-      <w:proofErr w:type="spellEnd"/>
-      <w:r>
-        <w:t xml:space="preserve"> once more.</w:t>
+      <w:r>
+        <w:rPr>
+          <w:lang w:val="en-US"/>
+        </w:rPr>
+        <w:t>Town</w:t>
+      </w:r>
+      <w:r>
+        <w:rPr>
+          <w:lang w:val="en-US"/>
+        </w:rPr>
+        <w:t xml:space="preserve"> once more</w:t>
+      </w:r>
+      <w:r>
+        <w:rPr>
+          <w:lang w:val="en-US"/>
+        </w:rPr>
+        <w:t>, one district at a time</w:t>
+      </w:r>
+      <w:r>
+        <w:rPr>
+          <w:lang w:val="en-US"/>
+        </w:rPr>
+        <w:t>.</w:t>
       </w:r>
     </w:p>
     <w:p>
@@ -178,13 +376,16 @@
         <w:pStyle w:val="ListParagraph"/>
         <w:spacing w:line="360" w:lineRule="auto"/>
         <w:ind w:left="0"/>
+        <w:jc w:val="both"/>
         <w:rPr>
           <w:u w:val="single"/>
+          <w:lang w:val="en-US"/>
         </w:rPr>
       </w:pPr>
       <w:r>
         <w:rPr>
           <w:u w:val="single"/>
+          <w:lang w:val="en-US"/>
         </w:rPr>
         <w:t>Unique Game Features</w:t>
       </w:r>
@@ -197,25 +398,42 @@
           <w:numId w:val="1"/>
         </w:numPr>
         <w:spacing w:line="360" w:lineRule="auto"/>
+        <w:jc w:val="both"/>
+        <w:rPr>
+          <w:lang w:val="en-US"/>
+        </w:rPr>
       </w:pPr>
       <w:proofErr w:type="spellStart"/>
       <w:r>
+        <w:rPr>
+          <w:lang w:val="en-US"/>
+        </w:rPr>
         <w:t>MoodSwing</w:t>
       </w:r>
       <w:proofErr w:type="spellEnd"/>
       <w:r>
+        <w:rPr>
+          <w:lang w:val="en-US"/>
+        </w:rPr>
         <w:t xml:space="preserve"> </w:t>
       </w:r>
       <w:r>
-        <w:t xml:space="preserve">is a non-linear, multidirectional tower </w:t>
-      </w:r>
-      <w:proofErr w:type="spellStart"/>
-      <w:r>
-        <w:t>defense</w:t>
-      </w:r>
-      <w:proofErr w:type="spellEnd"/>
-      <w:r>
-        <w:t xml:space="preserve"> game.</w:t>
+        <w:rPr>
+          <w:lang w:val="en-US"/>
+        </w:rPr>
+        <w:t>is a non-linear, multidirectional tower defense game.</w:t>
+      </w:r>
+      <w:r>
+        <w:rPr>
+          <w:lang w:val="en-US"/>
+        </w:rPr>
+        <w:t xml:space="preserve"> </w:t>
+      </w:r>
+      <w:r>
+        <w:rPr>
+          <w:lang w:val="en-US"/>
+        </w:rPr>
+        <w:t>The strategy involves setting up towers around the map to efficiently defend the goal.</w:t>
       </w:r>
     </w:p>
     <w:p>
@@ -226,17 +444,48 @@
           <w:numId w:val="1"/>
         </w:numPr>
         <w:spacing w:line="360" w:lineRule="auto"/>
-      </w:pPr>
-      <w:r>
+        <w:jc w:val="both"/>
+        <w:rPr>
+          <w:lang w:val="en-US"/>
+        </w:rPr>
+      </w:pPr>
+      <w:r>
+        <w:rPr>
+          <w:lang w:val="en-US"/>
+        </w:rPr>
         <w:t xml:space="preserve">Instead of using bars and numbers to represent hit points, </w:t>
       </w:r>
       <w:proofErr w:type="spellStart"/>
       <w:r>
+        <w:rPr>
+          <w:lang w:val="en-US"/>
+        </w:rPr>
         <w:t>MoodSwing</w:t>
       </w:r>
       <w:proofErr w:type="spellEnd"/>
       <w:r>
-        <w:t xml:space="preserve"> uses change in saturation.</w:t>
+        <w:rPr>
+          <w:lang w:val="en-US"/>
+        </w:rPr>
+        <w:t xml:space="preserve"> intuitively</w:t>
+      </w:r>
+      <w:r>
+        <w:rPr>
+          <w:lang w:val="en-US"/>
+        </w:rPr>
+        <w:t xml:space="preserve"> </w:t>
+      </w:r>
+      <w:r>
+        <w:rPr>
+          <w:lang w:val="en-US"/>
+        </w:rPr>
+        <w:t>adjusts the saturation of the city and the intensity of the music</w:t>
+      </w:r>
+      <w:r>
+        <w:rPr>
+          <w:lang w:val="en-US"/>
+        </w:rPr>
+        <w:t>.</w:t>
       </w:r>
     </w:p>
     <w:p>
@@ -250,42 +499,60 @@
           <w:tab w:val="left" w:pos="6660"/>
         </w:tabs>
         <w:spacing w:line="360" w:lineRule="auto"/>
-      </w:pPr>
-      <w:r>
+        <w:jc w:val="both"/>
+        <w:rPr>
+          <w:lang w:val="en-US"/>
+        </w:rPr>
+      </w:pPr>
+      <w:r>
+        <w:rPr>
+          <w:lang w:val="en-US"/>
+        </w:rPr>
         <w:t>Instead of building</w:t>
       </w:r>
       <w:r>
+        <w:rPr>
+          <w:lang w:val="en-US"/>
+        </w:rPr>
         <w:t xml:space="preserve"> towers to kill monsters as is done in co</w:t>
       </w:r>
       <w:r>
-        <w:t xml:space="preserve">nventional tower </w:t>
+        <w:rPr>
+          <w:lang w:val="en-US"/>
+        </w:rPr>
+        <w:t xml:space="preserve">nventional tower defense games, the goal </w:t>
+      </w:r>
+      <w:r>
+        <w:rPr>
+          <w:lang w:val="en-US"/>
+        </w:rPr>
+        <w:t xml:space="preserve">of </w:t>
       </w:r>
       <w:proofErr w:type="spellStart"/>
       <w:r>
-        <w:t>defense</w:t>
+        <w:rPr>
+          <w:lang w:val="en-US"/>
+        </w:rPr>
+        <w:t>MoodSwing</w:t>
       </w:r>
       <w:proofErr w:type="spellEnd"/>
       <w:r>
-        <w:t xml:space="preserve"> games, the goal </w:t>
-      </w:r>
-      <w:r>
-        <w:t xml:space="preserve">of </w:t>
-      </w:r>
-      <w:proofErr w:type="spellStart"/>
-      <w:r>
-        <w:t>MoodSwing</w:t>
-      </w:r>
-      <w:proofErr w:type="spellEnd"/>
-      <w:r>
+        <w:rPr>
+          <w:lang w:val="en-US"/>
+        </w:rPr>
         <w:t xml:space="preserve"> is to build </w:t>
       </w:r>
-      <w:proofErr w:type="spellStart"/>
-      <w:r>
-        <w:t>centers</w:t>
-      </w:r>
-      <w:proofErr w:type="spellEnd"/>
-      <w:r>
-        <w:t xml:space="preserve"> of development to help people.</w:t>
+      <w:r>
+        <w:rPr>
+          <w:lang w:val="en-US"/>
+        </w:rPr>
+        <w:t>center</w:t>
+      </w:r>
+      <w:r>
+        <w:rPr>
+          <w:lang w:val="en-US"/>
+        </w:rPr>
+        <w:t>s of development to help the community.</w:t>
       </w:r>
     </w:p>
     <w:p>
@@ -295,6 +562,10 @@
           <w:tab w:val="left" w:pos="6660"/>
         </w:tabs>
         <w:spacing w:line="360" w:lineRule="auto"/>
+        <w:jc w:val="both"/>
+        <w:rPr>
+          <w:lang w:val="en-US"/>
+        </w:rPr>
       </w:pPr>
     </w:p>
     <w:p>
@@ -302,13 +573,16 @@
         <w:pStyle w:val="ListParagraph"/>
         <w:spacing w:line="360" w:lineRule="auto"/>
         <w:ind w:left="0"/>
+        <w:jc w:val="both"/>
         <w:rPr>
           <w:u w:val="single"/>
+          <w:lang w:val="en-US"/>
         </w:rPr>
       </w:pPr>
       <w:r>
         <w:rPr>
           <w:u w:val="single"/>
+          <w:lang w:val="en-US"/>
         </w:rPr>
         <w:t>How It Addresses the 2011 Theme</w:t>
       </w:r>
@@ -318,46 +592,139 @@
         <w:pStyle w:val="ListParagraph"/>
         <w:spacing w:line="360" w:lineRule="auto"/>
         <w:ind w:left="0" w:firstLine="720"/>
+        <w:jc w:val="both"/>
         <w:rPr>
           <w:u w:val="single"/>
-        </w:rPr>
-      </w:pPr>
-      <w:r>
+          <w:lang w:val="en-US"/>
+        </w:rPr>
+      </w:pPr>
+      <w:r>
+        <w:rPr>
+          <w:lang w:val="en-US"/>
+        </w:rPr>
         <w:t xml:space="preserve">In </w:t>
       </w:r>
       <w:proofErr w:type="spellStart"/>
       <w:r>
+        <w:rPr>
+          <w:lang w:val="en-US"/>
+        </w:rPr>
         <w:t>MoodSwing</w:t>
       </w:r>
       <w:proofErr w:type="spellEnd"/>
       <w:r>
+        <w:rPr>
+          <w:lang w:val="en-US"/>
+        </w:rPr>
         <w:t xml:space="preserve">, </w:t>
       </w:r>
       <w:r>
-        <w:t xml:space="preserve">each player is </w:t>
-      </w:r>
-      <w:r>
+        <w:rPr>
+          <w:lang w:val="en-US"/>
+        </w:rPr>
+        <w:t>the</w:t>
+      </w:r>
+      <w:r>
+        <w:rPr>
+          <w:lang w:val="en-US"/>
+        </w:rPr>
+        <w:t xml:space="preserve"> player is </w:t>
+      </w:r>
+      <w:r>
+        <w:rPr>
+          <w:lang w:val="en-US"/>
+        </w:rPr>
         <w:t xml:space="preserve">tasked to </w:t>
       </w:r>
       <w:r>
+        <w:rPr>
+          <w:lang w:val="en-US"/>
+        </w:rPr>
         <w:t>build up a community of helping hands</w:t>
       </w:r>
       <w:r>
-        <w:t xml:space="preserve"> and to build technological </w:t>
-      </w:r>
-      <w:proofErr w:type="spellStart"/>
-      <w:r>
-        <w:t>centers</w:t>
-      </w:r>
-      <w:proofErr w:type="spellEnd"/>
-      <w:r>
-        <w:t xml:space="preserve"> that will help</w:t>
-      </w:r>
-      <w:r>
+        <w:rPr>
+          <w:lang w:val="en-US"/>
+        </w:rPr>
+        <w:t xml:space="preserve"> and to build</w:t>
+      </w:r>
+      <w:r>
+        <w:rPr>
+          <w:lang w:val="en-US"/>
+        </w:rPr>
+        <w:t>,</w:t>
+      </w:r>
+      <w:r>
+        <w:rPr>
+          <w:lang w:val="en-US"/>
+        </w:rPr>
+        <w:t xml:space="preserve"> </w:t>
+      </w:r>
+      <w:r>
+        <w:rPr>
+          <w:lang w:val="en-US"/>
+        </w:rPr>
+        <w:t>using</w:t>
+      </w:r>
+      <w:r>
+        <w:rPr>
+          <w:lang w:val="en-US"/>
+        </w:rPr>
+        <w:t xml:space="preserve"> </w:t>
+      </w:r>
+      <w:r>
+        <w:rPr>
+          <w:lang w:val="en-US"/>
+        </w:rPr>
+        <w:t>the player’s scientific and technological know-how</w:t>
+      </w:r>
+      <w:r>
+        <w:rPr>
+          <w:lang w:val="en-US"/>
+        </w:rPr>
+        <w:t>,</w:t>
+      </w:r>
+      <w:r>
+        <w:rPr>
+          <w:lang w:val="en-US"/>
+        </w:rPr>
+        <w:t xml:space="preserve"> </w:t>
+      </w:r>
+      <w:r>
+        <w:rPr>
+          <w:lang w:val="en-US"/>
+        </w:rPr>
+        <w:t>technological centers that will help</w:t>
+      </w:r>
+      <w:r>
+        <w:rPr>
+          <w:lang w:val="en-US"/>
+        </w:rPr>
         <w:t xml:space="preserve"> solve the world’s </w:t>
       </w:r>
       <w:r>
-        <w:t>toughest problems.</w:t>
+        <w:rPr>
+          <w:lang w:val="en-US"/>
+        </w:rPr>
+        <w:t>toughest</w:t>
+      </w:r>
+      <w:r>
+        <w:rPr>
+          <w:lang w:val="en-US"/>
+        </w:rPr>
+        <w:t xml:space="preserve"> </w:t>
+      </w:r>
+      <w:r>
+        <w:rPr>
+          <w:lang w:val="en-US"/>
+        </w:rPr>
+        <w:t>problems</w:t>
+      </w:r>
+      <w:r>
+        <w:rPr>
+          <w:lang w:val="en-US"/>
+        </w:rPr>
+        <w:t>.</w:t>
       </w:r>
     </w:p>
     <w:p>
@@ -365,6 +732,10 @@
         <w:pStyle w:val="ListParagraph"/>
         <w:spacing w:line="360" w:lineRule="auto"/>
         <w:ind w:left="0" w:firstLine="720"/>
+        <w:jc w:val="both"/>
+        <w:rPr>
+          <w:lang w:val="en-US"/>
+        </w:rPr>
       </w:pPr>
     </w:p>
     <w:p>
@@ -372,13 +743,16 @@
         <w:pStyle w:val="ListParagraph"/>
         <w:spacing w:line="360" w:lineRule="auto"/>
         <w:ind w:left="0"/>
+        <w:jc w:val="both"/>
         <w:rPr>
           <w:u w:val="single"/>
+          <w:lang w:val="en-US"/>
         </w:rPr>
       </w:pPr>
       <w:r>
         <w:rPr>
           <w:u w:val="single"/>
+          <w:lang w:val="en-US"/>
         </w:rPr>
         <w:t>Pre-existing Source Code</w:t>
       </w:r>
@@ -386,31 +760,34 @@
     <w:p>
       <w:pPr>
         <w:jc w:val="both"/>
+        <w:rPr>
+          <w:lang w:val="en-US"/>
+        </w:rPr>
       </w:pPr>
       <w:proofErr w:type="gramStart"/>
       <w:r>
-        <w:t xml:space="preserve">“Collision Detection Using a </w:t>
-      </w:r>
-      <w:proofErr w:type="spellStart"/>
-      <w:r>
-        <w:t>Color</w:t>
-      </w:r>
-      <w:proofErr w:type="spellEnd"/>
-      <w:r>
-        <w:t xml:space="preserve"> Key” from </w:t>
+        <w:rPr>
+          <w:lang w:val="en-US"/>
+        </w:rPr>
+        <w:t xml:space="preserve">“Collision Detection Using a Color Key” from </w:t>
       </w:r>
       <w:r>
         <w:rPr>
           <w:u w:val="single"/>
+          <w:lang w:val="en-US"/>
         </w:rPr>
         <w:t xml:space="preserve">XNA Game Development for the Masses - </w:t>
       </w:r>
       <w:r>
+        <w:rPr>
+          <w:lang w:val="en-US"/>
+        </w:rPr>
         <w:t>&lt;</w:t>
       </w:r>
       <w:r>
         <w:rPr>
           <w:rStyle w:val="Hyperlink"/>
+          <w:lang w:val="en-US"/>
         </w:rPr>
         <w:t>http://www</w:t>
       </w:r>
@@ -418,6 +795,7 @@
         <w:r>
           <w:rPr>
             <w:rStyle w:val="Hyperlink"/>
+            <w:lang w:val="en-US"/>
           </w:rPr>
           <w:t>.</w:t>
         </w:r>
@@ -428,6 +806,7 @@
         <w:r>
           <w:rPr>
             <w:rStyle w:val="Hyperlink"/>
+            <w:lang w:val="en-US"/>
           </w:rPr>
           <w:t>xnadevelopment.com/</w:t>
         </w:r>
@@ -436,23 +815,36 @@
         <w:r>
           <w:rPr>
             <w:rStyle w:val="Hyperlink"/>
+            <w:lang w:val="en-US"/>
           </w:rPr>
           <w:t>tutorials/theroadnottaken/theroadnottaken.shtml</w:t>
         </w:r>
       </w:hyperlink>
       <w:r>
+        <w:rPr>
+          <w:lang w:val="en-US"/>
+        </w:rPr>
         <w:t>&gt;.</w:t>
       </w:r>
       <w:proofErr w:type="gramEnd"/>
       <w:r>
+        <w:rPr>
+          <w:lang w:val="en-US"/>
+        </w:rPr>
         <w:t xml:space="preserve"> This code was used in </w:t>
       </w:r>
       <w:proofErr w:type="spellStart"/>
       <w:r>
+        <w:rPr>
+          <w:lang w:val="en-US"/>
+        </w:rPr>
         <w:t>MoodSwing</w:t>
       </w:r>
       <w:proofErr w:type="spellEnd"/>
       <w:r>
+        <w:rPr>
+          <w:lang w:val="en-US"/>
+        </w:rPr>
         <w:t xml:space="preserve"> for checking collision against non-rectangular and non-circular GUI items.</w:t>
       </w:r>
     </w:p>
@@ -461,56 +853,82 @@
         <w:pStyle w:val="ListParagraph"/>
         <w:spacing w:line="360" w:lineRule="auto"/>
         <w:ind w:left="0"/>
+        <w:jc w:val="both"/>
+        <w:rPr>
+          <w:lang w:val="en-US"/>
+        </w:rPr>
       </w:pPr>
       <w:proofErr w:type="gramStart"/>
       <w:r>
-        <w:t>“</w:t>
-      </w:r>
-      <w:r>
-        <w:t>Picking</w:t>
-      </w:r>
-      <w:r>
-        <w:t>”</w:t>
-      </w:r>
-      <w:r>
-        <w:t xml:space="preserve"> from RB Whitaker’s Wiki - </w:t>
-      </w:r>
-      <w:r>
+        <w:rPr>
+          <w:lang w:val="en-US"/>
+        </w:rPr>
+        <w:t xml:space="preserve">“Picking” from RB Whitaker’s Wiki - </w:t>
+      </w:r>
+      <w:r>
+        <w:rPr>
+          <w:lang w:val="en-US"/>
+        </w:rPr>
         <w:t>&lt;</w:t>
       </w:r>
       <w:hyperlink r:id="rId9" w:history="1">
         <w:r>
           <w:rPr>
             <w:rStyle w:val="Hyperlink"/>
+            <w:lang w:val="en-US"/>
           </w:rPr>
           <w:t>http://rbwhitaker.wikidot.com/picking</w:t>
         </w:r>
       </w:hyperlink>
       <w:r>
+        <w:rPr>
+          <w:lang w:val="en-US"/>
+        </w:rPr>
         <w:t>&gt;</w:t>
       </w:r>
       <w:r>
+        <w:rPr>
+          <w:lang w:val="en-US"/>
+        </w:rPr>
         <w:t>.</w:t>
       </w:r>
       <w:proofErr w:type="gramEnd"/>
       <w:r>
+        <w:rPr>
+          <w:lang w:val="en-US"/>
+        </w:rPr>
         <w:t xml:space="preserve"> </w:t>
       </w:r>
       <w:r>
+        <w:rPr>
+          <w:lang w:val="en-US"/>
+        </w:rPr>
         <w:t xml:space="preserve">This code was used in </w:t>
       </w:r>
       <w:proofErr w:type="spellStart"/>
       <w:r>
+        <w:rPr>
+          <w:lang w:val="en-US"/>
+        </w:rPr>
         <w:t>MoodSwing</w:t>
       </w:r>
       <w:proofErr w:type="spellEnd"/>
       <w:r>
+        <w:rPr>
+          <w:lang w:val="en-US"/>
+        </w:rPr>
         <w:t xml:space="preserve"> for mouse to 3D model</w:t>
       </w:r>
       <w:r>
+        <w:rPr>
+          <w:lang w:val="en-US"/>
+        </w:rPr>
         <w:t xml:space="preserve"> collision detection, required when </w:t>
       </w:r>
       <w:r>
+        <w:rPr>
+          <w:lang w:val="en-US"/>
+        </w:rPr>
         <w:t>picking buildings onscreen.</w:t>
       </w:r>
     </w:p>
@@ -781,6 +1199,7 @@
   <w:style w:type="paragraph" w:default="1" w:styleId="Normal">
     <w:name w:val="Normal"/>
     <w:qFormat/>
+    <w:rsid w:val="00815C3D"/>
   </w:style>
   <w:style w:type="character" w:default="1" w:styleId="DefaultParagraphFont">
     <w:name w:val="Default Paragraph Font"/>

</xml_diff>